<commit_message>
Updated General design proposal
</commit_message>
<xml_diff>
--- a/Software/General Design/logo-design-proposal.docx
+++ b/Software/General Design/logo-design-proposal.docx
@@ -121,7 +121,7 @@
         <w:pBdr>
           <w:bottom w:val="single" w:sz="4" w:space="0" w:color="5B9BD5" w:themeColor="accent1"/>
         </w:pBdr>
-        <w:spacing w:line="276" w:lineRule="auto"/>
+        <w:spacing w:before="0" w:line="276" w:lineRule="auto"/>
         <w:ind w:left="0" w:right="-46"/>
         <w:jc w:val="left"/>
         <w:rPr>
@@ -140,7 +140,11 @@
     </w:p>
     <w:p>
       <w:pPr>
+        <w:spacing w:after="0"/>
         <w:jc w:val="left"/>
+        <w:rPr>
+          <w:rFonts w:hint="eastAsia"/>
+        </w:rPr>
       </w:pPr>
       <w:proofErr w:type="spellStart"/>
       <w:r>
@@ -154,39 +158,53 @@
         <w:rPr>
           <w:rFonts w:hint="eastAsia"/>
         </w:rPr>
-        <w:t xml:space="preserve">는 축구의 </w:t>
-      </w:r>
-      <w:proofErr w:type="spellStart"/>
-      <w:r>
-        <w:rPr>
-          <w:rFonts w:hint="eastAsia"/>
-        </w:rPr>
-        <w:t>영단어인</w:t>
-      </w:r>
-      <w:proofErr w:type="spellEnd"/>
-      <w:r>
-        <w:rPr>
-          <w:rFonts w:hint="eastAsia"/>
-        </w:rPr>
+        <w:t>는 축구의 영</w:t>
+      </w:r>
+      <w:r>
+        <w:rPr>
+          <w:rFonts w:hint="eastAsia"/>
+        </w:rPr>
+        <w:t xml:space="preserve">어 </w:t>
+      </w:r>
+      <w:r>
+        <w:rPr>
+          <w:rFonts w:hint="eastAsia"/>
+        </w:rPr>
+        <w:t xml:space="preserve">단어인 </w:t>
+      </w:r>
+      <w:r>
+        <w:t>“Soccer”</w:t>
+      </w:r>
+      <w:r>
+        <w:rPr>
+          <w:rFonts w:hint="eastAsia"/>
+        </w:rPr>
+        <w:t>을 거꾸로 뒤집은 것으로 중고 축구 시</w:t>
+      </w:r>
+      <w:r>
+        <w:rPr>
+          <w:rFonts w:hint="eastAsia"/>
+        </w:rPr>
+        <w:t>장을 의미합니다.</w:t>
+      </w:r>
+      <w:r>
         <w:t xml:space="preserve"> </w:t>
       </w:r>
       <w:r>
-        <w:t>“Soccer”</w:t>
-      </w:r>
-      <w:r>
-        <w:rPr>
-          <w:rFonts w:hint="eastAsia"/>
-        </w:rPr>
-        <w:t>을 거꾸로 뒤집은 것으로 중고 축구 시</w:t>
-      </w:r>
-      <w:r>
-        <w:rPr>
-          <w:rFonts w:hint="eastAsia"/>
-        </w:rPr>
-        <w:t>장을 의미합니다.</w:t>
-      </w:r>
-      <w:bookmarkStart w:id="0" w:name="_GoBack"/>
-      <w:bookmarkEnd w:id="0"/>
+        <w:rPr>
+          <w:rFonts w:hint="eastAsia"/>
+        </w:rPr>
+        <w:t xml:space="preserve">첫 두 단어인 </w:t>
+      </w:r>
+      <w:r>
+        <w:t>Re</w:t>
+      </w:r>
+      <w:r>
+        <w:rPr>
+          <w:rFonts w:hint="eastAsia"/>
+        </w:rPr>
+        <w:t>를 따서 로고에 작성했습니다.</w:t>
+      </w:r>
     </w:p>
     <w:p>
       <w:pPr>
@@ -194,7 +212,7 @@
         <w:pBdr>
           <w:bottom w:val="single" w:sz="4" w:space="0" w:color="5B9BD5" w:themeColor="accent1"/>
         </w:pBdr>
-        <w:spacing w:line="276" w:lineRule="auto"/>
+        <w:spacing w:before="0" w:line="276" w:lineRule="auto"/>
         <w:ind w:left="0" w:right="-46"/>
         <w:jc w:val="left"/>
         <w:rPr>
@@ -212,8 +230,134 @@
     </w:p>
     <w:p>
       <w:pPr>
+        <w:spacing w:line="240" w:lineRule="auto"/>
         <w:jc w:val="left"/>
       </w:pPr>
+      <w:proofErr w:type="spellStart"/>
+      <w:r>
+        <w:rPr>
+          <w:rFonts w:hint="eastAsia"/>
+        </w:rPr>
+        <w:t>Reccos</w:t>
+      </w:r>
+      <w:proofErr w:type="spellEnd"/>
+      <w:r>
+        <w:rPr>
+          <w:rFonts w:hint="eastAsia"/>
+        </w:rPr>
+        <w:t>의 B</w:t>
+      </w:r>
+      <w:r>
+        <w:t xml:space="preserve">I </w:t>
+      </w:r>
+      <w:r>
+        <w:rPr>
+          <w:rFonts w:hint="eastAsia"/>
+        </w:rPr>
+        <w:t>개발에 있어서,</w:t>
+      </w:r>
+      <w:r>
+        <w:t xml:space="preserve"> </w:t>
+      </w:r>
+      <w:r>
+        <w:rPr>
+          <w:rFonts w:hint="eastAsia"/>
+        </w:rPr>
+        <w:t>메인 컨셉은 축구에 관련된 사이트를 보여주는 것이었습니다.</w:t>
+      </w:r>
+      <w:r>
+        <w:t xml:space="preserve"> </w:t>
+      </w:r>
+      <w:proofErr w:type="spellStart"/>
+      <w:r>
+        <w:rPr>
+          <w:rFonts w:hint="eastAsia"/>
+        </w:rPr>
+        <w:t>Reccos</w:t>
+      </w:r>
+      <w:proofErr w:type="spellEnd"/>
+      <w:r>
+        <w:rPr>
+          <w:rFonts w:hint="eastAsia"/>
+        </w:rPr>
+        <w:t>의 심벌에는 재활용 마크처럼 테두리에 화살표를 가지고 있습니다.</w:t>
+      </w:r>
+      <w:r>
+        <w:t xml:space="preserve"> </w:t>
+      </w:r>
+      <w:r>
+        <w:rPr>
+          <w:rFonts w:hint="eastAsia"/>
+        </w:rPr>
+        <w:t>이는 중고 축구 용품을 다시 산다는 것을 의미하고 앞의 두 글자인 R</w:t>
+      </w:r>
+      <w:r>
+        <w:t>e</w:t>
+      </w:r>
+      <w:r>
+        <w:rPr>
+          <w:rFonts w:hint="eastAsia"/>
+        </w:rPr>
+        <w:t xml:space="preserve">도 다시 하다 라는 뜻을 가지고 있어 </w:t>
+      </w:r>
+      <w:r>
+        <w:t>‘</w:t>
+      </w:r>
+      <w:r>
+        <w:rPr>
+          <w:rFonts w:hint="eastAsia"/>
+        </w:rPr>
+        <w:t>다시</w:t>
+      </w:r>
+      <w:r>
+        <w:t xml:space="preserve">’ </w:t>
+      </w:r>
+      <w:r>
+        <w:rPr>
+          <w:rFonts w:hint="eastAsia"/>
+        </w:rPr>
+        <w:t>라는 뜻을 보이고 있습니다.</w:t>
+      </w:r>
+    </w:p>
+    <w:p>
+      <w:pPr>
+        <w:spacing w:after="0" w:line="240" w:lineRule="auto"/>
+        <w:jc w:val="left"/>
+        <w:rPr>
+          <w:rFonts w:hint="eastAsia"/>
+        </w:rPr>
+      </w:pPr>
+      <w:proofErr w:type="spellStart"/>
+      <w:r>
+        <w:rPr>
+          <w:rFonts w:hint="eastAsia"/>
+        </w:rPr>
+        <w:t>타이포그래피에서는</w:t>
+      </w:r>
+      <w:proofErr w:type="spellEnd"/>
+      <w:r>
+        <w:rPr>
+          <w:rFonts w:hint="eastAsia"/>
+        </w:rPr>
+        <w:t xml:space="preserve"> 스포츠 브랜드답게 </w:t>
+      </w:r>
+      <w:r>
+        <w:rPr>
+          <w:rFonts w:hint="eastAsia"/>
+        </w:rPr>
+        <w:t>특이한 폰트를 사용하지 않고 고딕체의 폰트를 사용했습니다.</w:t>
+      </w:r>
+      <w:r>
+        <w:t xml:space="preserve"> </w:t>
+      </w:r>
+      <w:r>
+        <w:rPr>
+          <w:rFonts w:hint="eastAsia"/>
+        </w:rPr>
+        <w:t>메인 컬러는 무난한 어두운 파란색을 사용했습니다.</w:t>
+      </w:r>
+      <w:bookmarkStart w:id="0" w:name="_GoBack"/>
+      <w:bookmarkEnd w:id="0"/>
     </w:p>
     <w:p>
       <w:pPr>
@@ -224,22 +368,20 @@
         <w:tabs>
           <w:tab w:val="center" w:pos="4536"/>
         </w:tabs>
-        <w:spacing w:line="276" w:lineRule="auto"/>
+        <w:spacing w:after="0" w:line="276" w:lineRule="auto"/>
         <w:ind w:left="0" w:right="-46"/>
         <w:jc w:val="left"/>
         <w:rPr>
-          <w:rFonts w:hint="eastAsia"/>
           <w:i w:val="0"/>
           <w:sz w:val="24"/>
         </w:rPr>
       </w:pPr>
       <w:r>
         <w:rPr>
-          <w:rFonts w:hint="eastAsia"/>
           <w:i w:val="0"/>
           <w:sz w:val="24"/>
         </w:rPr>
-        <w:t>Font</w:t>
+        <w:t>Color</w:t>
       </w:r>
       <w:r>
         <w:rPr>
@@ -247,13 +389,58 @@
           <w:sz w:val="24"/>
         </w:rPr>
         <w:tab/>
-        <w:t>Color</w:t>
+      </w:r>
+      <w:r>
+        <w:rPr>
+          <w:i w:val="0"/>
+          <w:sz w:val="24"/>
+        </w:rPr>
+        <w:t>Typo</w:t>
       </w:r>
     </w:p>
     <w:p>
       <w:pPr>
-        <w:jc w:val="left"/>
+        <w:tabs>
+          <w:tab w:val="center" w:pos="4513"/>
+        </w:tabs>
+        <w:spacing w:before="240" w:after="0"/>
       </w:pPr>
+      <w:r>
+        <w:t>Material Palette</w:t>
+      </w:r>
+      <w:r>
+        <w:t xml:space="preserve"> Blue 900 [#</w:t>
+      </w:r>
+      <w:r>
+        <w:t>0D47A1</w:t>
+      </w:r>
+      <w:r>
+        <w:t>]</w:t>
+      </w:r>
+      <w:r>
+        <w:tab/>
+      </w:r>
+      <w:r>
+        <w:t xml:space="preserve">    </w:t>
+      </w:r>
+      <w:r>
+        <w:t xml:space="preserve">    </w:t>
+      </w:r>
+      <w:r>
+        <w:t xml:space="preserve"> </w:t>
+      </w:r>
+      <w:r>
+        <w:t xml:space="preserve"> </w:t>
+      </w:r>
+      <w:r>
+        <w:rPr>
+          <w:rFonts w:hint="eastAsia"/>
+        </w:rPr>
+        <w:t>Ubuntu</w:t>
+      </w:r>
+      <w:r>
+        <w:t xml:space="preserve"> Medium Italic</w:t>
+      </w:r>
     </w:p>
     <w:sectPr>
       <w:pgSz w:w="11906" w:h="16838"/>

</xml_diff>